<commit_message>
completed 3278 part 1
</commit_message>
<xml_diff>
--- a/3234.docx
+++ b/3234.docx
@@ -7,7 +7,7 @@
         <w:spacing w:after="0" w:line="0" w:lineRule="atLeast"/>
         <w:contextualSpacing/>
         <w:rPr>
-          <w:rFonts w:ascii="Roboto" w:hAnsi="Roboto" w:cs="JetBrains Mono" w:hint="eastAsia"/>
+          <w:rFonts w:ascii="Roboto" w:hAnsi="Roboto" w:cs="JetBrains Mono"/>
           <w:sz w:val="16"/>
           <w:szCs w:val="16"/>
         </w:rPr>
@@ -830,10 +830,213 @@
           <w:sz w:val="16"/>
           <w:szCs w:val="16"/>
         </w:rPr>
+        <w:t xml:space="preserve">: </w:t>
+      </w:r>
+      <w:r>
+        <w:rPr>
+          <w:rFonts w:ascii="Roboto" w:hAnsi="Roboto" w:cs="JetBrains Mono" w:hint="eastAsia"/>
+          <w:sz w:val="16"/>
+          <w:szCs w:val="16"/>
+        </w:rPr>
+        <w:t>digital subscriber line (</w:t>
+      </w:r>
+      <w:r>
+        <w:rPr>
+          <w:rFonts w:ascii="Roboto" w:hAnsi="Roboto" w:cs="JetBrains Mono" w:hint="eastAsia"/>
+          <w:sz w:val="16"/>
+          <w:szCs w:val="16"/>
+        </w:rPr>
+        <w:t>u</w:t>
+      </w:r>
+      <w:r>
+        <w:rPr>
+          <w:rFonts w:ascii="Roboto" w:hAnsi="Roboto" w:cs="JetBrains Mono"/>
+          <w:sz w:val="16"/>
+          <w:szCs w:val="16"/>
+        </w:rPr>
+        <w:t>se existing telephone line to central office DSL</w:t>
+      </w:r>
+    </w:p>
+    <w:p>
+      <w:pPr>
+        <w:spacing w:after="0" w:line="0" w:lineRule="atLeast"/>
+        <w:contextualSpacing/>
+        <w:rPr>
+          <w:rFonts w:ascii="Roboto" w:hAnsi="Roboto" w:cs="JetBrains Mono" w:hint="eastAsia"/>
+          <w:sz w:val="16"/>
+          <w:szCs w:val="16"/>
+        </w:rPr>
+      </w:pPr>
+      <w:r>
+        <w:rPr>
+          <w:rFonts w:ascii="Roboto" w:hAnsi="Roboto" w:cs="JetBrains Mono"/>
+          <w:sz w:val="16"/>
+          <w:szCs w:val="16"/>
+        </w:rPr>
+        <w:t>access multiplexer</w:t>
+      </w:r>
+      <w:r>
+        <w:rPr>
+          <w:rFonts w:ascii="Roboto" w:hAnsi="Roboto" w:cs="JetBrains Mono" w:hint="eastAsia"/>
+          <w:sz w:val="16"/>
+          <w:szCs w:val="16"/>
+        </w:rPr>
+        <w:t>, a few Mbps upstream &amp; tens of Mbps downstream</w:t>
+      </w:r>
+      <w:r>
+        <w:rPr>
+          <w:rFonts w:ascii="Roboto" w:hAnsi="Roboto" w:cs="JetBrains Mono" w:hint="eastAsia"/>
+          <w:sz w:val="16"/>
+          <w:szCs w:val="16"/>
+        </w:rPr>
+        <w:t>)</w:t>
+      </w:r>
+      <w:r>
+        <w:rPr>
+          <w:rFonts w:ascii="Roboto" w:hAnsi="Roboto" w:cs="JetBrains Mono" w:hint="eastAsia"/>
+          <w:sz w:val="16"/>
+          <w:szCs w:val="16"/>
+        </w:rPr>
+        <w:t>, cable network (</w:t>
+      </w:r>
+      <w:r>
+        <w:rPr>
+          <w:rFonts w:ascii="Roboto" w:hAnsi="Roboto" w:cs="JetBrains Mono" w:hint="eastAsia"/>
+          <w:sz w:val="16"/>
+          <w:szCs w:val="16"/>
+        </w:rPr>
+        <w:t>use hybrid fiber coaxial cables to connect to ISP router, tens to hundreds of Mbps upstream, tens of Mbps to a few Gbps downstream</w:t>
+      </w:r>
+      <w:r>
+        <w:rPr>
+          <w:rFonts w:ascii="Roboto" w:hAnsi="Roboto" w:cs="JetBrains Mono" w:hint="eastAsia"/>
+          <w:sz w:val="16"/>
+          <w:szCs w:val="16"/>
+        </w:rPr>
+        <w:t>)</w:t>
+      </w:r>
+      <w:r>
+        <w:rPr>
+          <w:rFonts w:ascii="Roboto" w:hAnsi="Roboto" w:cs="JetBrains Mono" w:hint="eastAsia"/>
+          <w:sz w:val="16"/>
+          <w:szCs w:val="16"/>
+        </w:rPr>
+        <w:t>, fiber to the x (u</w:t>
+      </w:r>
+      <w:r>
+        <w:rPr>
+          <w:rFonts w:ascii="Roboto" w:hAnsi="Roboto" w:cs="JetBrains Mono"/>
+          <w:sz w:val="16"/>
+          <w:szCs w:val="16"/>
+        </w:rPr>
+        <w:t>se optical fiber to provide all</w:t>
+      </w:r>
+      <w:r>
+        <w:rPr>
+          <w:rFonts w:ascii="Roboto" w:hAnsi="Roboto" w:cs="JetBrains Mono" w:hint="eastAsia"/>
+          <w:sz w:val="16"/>
+          <w:szCs w:val="16"/>
+        </w:rPr>
+        <w:t>/</w:t>
+      </w:r>
+      <w:r>
+        <w:rPr>
+          <w:rFonts w:ascii="Roboto" w:hAnsi="Roboto" w:cs="JetBrains Mono"/>
+          <w:sz w:val="16"/>
+          <w:szCs w:val="16"/>
+        </w:rPr>
+        <w:t xml:space="preserve"> part of the last-mile</w:t>
+      </w:r>
+      <w:r>
+        <w:rPr>
+          <w:rFonts w:ascii="Roboto" w:hAnsi="Roboto" w:cs="JetBrains Mono" w:hint="eastAsia"/>
+          <w:sz w:val="16"/>
+          <w:szCs w:val="16"/>
+        </w:rPr>
+        <w:t xml:space="preserve"> </w:t>
+      </w:r>
+      <w:r>
+        <w:rPr>
+          <w:rFonts w:ascii="Roboto" w:hAnsi="Roboto" w:cs="JetBrains Mono"/>
+          <w:sz w:val="16"/>
+          <w:szCs w:val="16"/>
+        </w:rPr>
+        <w:t>telecommunication network for connecting user homes/premises to</w:t>
+      </w:r>
+      <w:r>
+        <w:rPr>
+          <w:rFonts w:ascii="Roboto" w:hAnsi="Roboto" w:cs="JetBrains Mono" w:hint="eastAsia"/>
+          <w:sz w:val="16"/>
+          <w:szCs w:val="16"/>
+        </w:rPr>
+        <w:t xml:space="preserve"> </w:t>
+      </w:r>
+      <w:r>
+        <w:rPr>
+          <w:rFonts w:ascii="Roboto" w:hAnsi="Roboto" w:cs="JetBrains Mono"/>
+          <w:sz w:val="16"/>
+          <w:szCs w:val="16"/>
+        </w:rPr>
+        <w:t>the ISP’s router</w:t>
+      </w:r>
+      <w:r>
+        <w:rPr>
+          <w:rFonts w:ascii="Roboto" w:hAnsi="Roboto" w:cs="JetBrains Mono" w:hint="eastAsia"/>
+          <w:sz w:val="16"/>
+          <w:szCs w:val="16"/>
+        </w:rPr>
+        <w:t xml:space="preserve">, x = node, curb, building, home, </w:t>
+      </w:r>
+      <w:r>
+        <w:rPr>
+          <w:rFonts w:ascii="Roboto" w:hAnsi="Roboto" w:cs="JetBrains Mono"/>
+          <w:sz w:val="16"/>
+          <w:szCs w:val="16"/>
+        </w:rPr>
+        <w:t>…</w:t>
+      </w:r>
+      <w:r>
+        <w:rPr>
+          <w:rFonts w:ascii="Roboto" w:hAnsi="Roboto" w:cs="JetBrains Mono" w:hint="eastAsia"/>
+          <w:sz w:val="16"/>
+          <w:szCs w:val="16"/>
+        </w:rPr>
         <w:t xml:space="preserve">, </w:t>
       </w:r>
       <w:r>
         <w:rPr>
+          <w:rFonts w:ascii="Roboto" w:hAnsi="Roboto" w:cs="JetBrains Mono" w:hint="eastAsia"/>
+          <w:sz w:val="16"/>
+          <w:szCs w:val="16"/>
+        </w:rPr>
+        <w:t>to the home: a few Gbps upstream and downstream</w:t>
+      </w:r>
+      <w:r>
+        <w:rPr>
+          <w:rFonts w:ascii="Roboto" w:hAnsi="Roboto" w:cs="JetBrains Mono" w:hint="eastAsia"/>
+          <w:sz w:val="16"/>
+          <w:szCs w:val="16"/>
+        </w:rPr>
+        <w:t>)</w:t>
+      </w:r>
+      <w:r>
+        <w:rPr>
+          <w:rFonts w:ascii="Roboto" w:hAnsi="Roboto" w:cs="JetBrains Mono" w:hint="eastAsia"/>
+          <w:sz w:val="16"/>
+          <w:szCs w:val="16"/>
+        </w:rPr>
+        <w:t>;</w:t>
+      </w:r>
+      <w:r>
+        <w:rPr>
+          <w:rFonts w:ascii="Roboto" w:hAnsi="Roboto" w:cs="JetBrains Mono" w:hint="eastAsia"/>
+          <w:sz w:val="16"/>
+          <w:szCs w:val="16"/>
+        </w:rPr>
+        <w:t xml:space="preserve"> </w:t>
+      </w:r>
+      <w:r>
+        <w:rPr>
           <w:rFonts w:ascii="Roboto" w:hAnsi="Roboto" w:cs="JetBrains Mono"/>
           <w:sz w:val="16"/>
           <w:szCs w:val="16"/>
@@ -862,6 +1065,14 @@
           <w:sz w:val="16"/>
           <w:szCs w:val="16"/>
         </w:rPr>
+        <w:t>: Ethernet</w:t>
+      </w:r>
+      <w:r>
+        <w:rPr>
+          <w:rFonts w:ascii="Roboto" w:hAnsi="Roboto" w:cs="JetBrains Mono" w:hint="eastAsia"/>
+          <w:sz w:val="16"/>
+          <w:szCs w:val="16"/>
+        </w:rPr>
         <w:t xml:space="preserve">, </w:t>
       </w:r>
       <w:r>
@@ -895,6 +1106,258 @@
           <w:szCs w:val="16"/>
         </w:rPr>
         <w:t>;</w:t>
+      </w:r>
+      <w:r>
+        <w:rPr>
+          <w:rFonts w:ascii="Roboto" w:hAnsi="Roboto" w:cs="JetBrains Mono" w:hint="eastAsia"/>
+          <w:sz w:val="16"/>
+          <w:szCs w:val="16"/>
+        </w:rPr>
+        <w:t xml:space="preserve"> Network core: </w:t>
+      </w:r>
+      <w:r>
+        <w:rPr>
+          <w:rFonts w:ascii="Roboto" w:hAnsi="Roboto" w:cs="JetBrains Mono"/>
+          <w:sz w:val="16"/>
+          <w:szCs w:val="16"/>
+        </w:rPr>
+        <w:t>Inter-connected routers</w:t>
+      </w:r>
+      <w:r>
+        <w:rPr>
+          <w:rFonts w:ascii="Roboto" w:hAnsi="Roboto" w:cs="JetBrains Mono" w:hint="eastAsia"/>
+          <w:sz w:val="16"/>
+          <w:szCs w:val="16"/>
+        </w:rPr>
+        <w:t>, m</w:t>
+      </w:r>
+      <w:r>
+        <w:rPr>
+          <w:rFonts w:ascii="Roboto" w:hAnsi="Roboto" w:cs="JetBrains Mono"/>
+          <w:sz w:val="16"/>
+          <w:szCs w:val="16"/>
+        </w:rPr>
+        <w:t>any communication sessions</w:t>
+      </w:r>
+      <w:r>
+        <w:rPr>
+          <w:rFonts w:ascii="Roboto" w:hAnsi="Roboto" w:cs="JetBrains Mono" w:hint="eastAsia"/>
+          <w:sz w:val="16"/>
+          <w:szCs w:val="16"/>
+        </w:rPr>
+        <w:t xml:space="preserve"> share</w:t>
+      </w:r>
+      <w:r>
+        <w:rPr>
+          <w:rFonts w:ascii="Roboto" w:hAnsi="Roboto" w:cs="JetBrains Mono"/>
+          <w:sz w:val="16"/>
+          <w:szCs w:val="16"/>
+        </w:rPr>
+        <w:t xml:space="preserve"> the same network</w:t>
+      </w:r>
+      <w:r>
+        <w:rPr>
+          <w:rFonts w:ascii="Roboto" w:hAnsi="Roboto" w:cs="JetBrains Mono" w:hint="eastAsia"/>
+          <w:sz w:val="16"/>
+          <w:szCs w:val="16"/>
+        </w:rPr>
+        <w:t>, circuit-switching</w:t>
+      </w:r>
+      <w:r>
+        <w:rPr>
+          <w:rFonts w:ascii="Roboto" w:hAnsi="Roboto" w:cs="JetBrains Mono" w:hint="eastAsia"/>
+          <w:sz w:val="16"/>
+          <w:szCs w:val="16"/>
+        </w:rPr>
+        <w:t xml:space="preserve">: </w:t>
+      </w:r>
+      <w:r>
+        <w:rPr>
+          <w:rFonts w:ascii="Roboto" w:hAnsi="Roboto" w:cs="JetBrains Mono" w:hint="eastAsia"/>
+          <w:sz w:val="16"/>
+          <w:szCs w:val="16"/>
+        </w:rPr>
+        <w:t>frequency/time division multiplexing</w:t>
+      </w:r>
+      <w:r>
+        <w:rPr>
+          <w:rFonts w:ascii="Roboto" w:hAnsi="Roboto" w:cs="JetBrains Mono" w:hint="eastAsia"/>
+          <w:sz w:val="16"/>
+          <w:szCs w:val="16"/>
+        </w:rPr>
+        <w:t xml:space="preserve"> or </w:t>
+      </w:r>
+      <w:r>
+        <w:rPr>
+          <w:rFonts w:ascii="Roboto" w:hAnsi="Roboto" w:cs="JetBrains Mono" w:hint="eastAsia"/>
+          <w:sz w:val="16"/>
+          <w:szCs w:val="16"/>
+        </w:rPr>
+        <w:t>packet-switching:</w:t>
+      </w:r>
+      <w:r>
+        <w:rPr>
+          <w:rFonts w:ascii="Roboto" w:hAnsi="Roboto" w:cs="JetBrains Mono" w:hint="eastAsia"/>
+          <w:sz w:val="16"/>
+          <w:szCs w:val="16"/>
+        </w:rPr>
+        <w:t xml:space="preserve"> </w:t>
+      </w:r>
+      <w:r>
+        <w:rPr>
+          <w:rFonts w:ascii="Roboto" w:hAnsi="Roboto" w:cs="JetBrains Mono" w:hint="eastAsia"/>
+          <w:sz w:val="16"/>
+          <w:szCs w:val="16"/>
+        </w:rPr>
+        <w:t>store &amp; forward</w:t>
+      </w:r>
+      <w:r>
+        <w:rPr>
+          <w:rFonts w:ascii="Roboto" w:hAnsi="Roboto" w:cs="JetBrains Mono" w:hint="eastAsia"/>
+          <w:sz w:val="16"/>
+          <w:szCs w:val="16"/>
+        </w:rPr>
+        <w:t>, statistical multiplexing</w:t>
+      </w:r>
+      <w:r>
+        <w:rPr>
+          <w:rFonts w:ascii="Roboto" w:hAnsi="Roboto" w:cs="JetBrains Mono" w:hint="eastAsia"/>
+          <w:sz w:val="16"/>
+          <w:szCs w:val="16"/>
+        </w:rPr>
+        <w:t>;</w:t>
+      </w:r>
+      <w:r>
+        <w:rPr>
+          <w:rFonts w:ascii="Roboto" w:hAnsi="Roboto" w:cs="JetBrains Mono" w:hint="eastAsia"/>
+          <w:sz w:val="16"/>
+          <w:szCs w:val="16"/>
+        </w:rPr>
+        <w:t xml:space="preserve"> </w:t>
+      </w:r>
+      <w:r>
+        <w:rPr>
+          <w:rFonts w:ascii="Roboto" w:hAnsi="Roboto" w:cs="JetBrains Mono" w:hint="eastAsia"/>
+          <w:b/>
+          <w:bCs/>
+          <w:sz w:val="16"/>
+          <w:szCs w:val="16"/>
+        </w:rPr>
+        <w:t xml:space="preserve">Delay </w:t>
+      </w:r>
+      <w:r>
+        <w:rPr>
+          <w:rFonts w:ascii="Roboto" w:hAnsi="Roboto" w:cs="JetBrains Mono" w:hint="eastAsia"/>
+          <w:sz w:val="16"/>
+          <w:szCs w:val="16"/>
+        </w:rPr>
+        <w:t xml:space="preserve">nodal processing delay = </w:t>
+      </w:r>
+      <w:r>
+        <w:rPr>
+          <w:rFonts w:ascii="Roboto" w:hAnsi="Roboto" w:cs="JetBrains Mono" w:hint="eastAsia"/>
+          <w:sz w:val="16"/>
+          <w:szCs w:val="16"/>
+        </w:rPr>
+        <w:t>queueing delay (</w:t>
+      </w:r>
+      <w:r>
+        <w:rPr>
+          <w:rFonts w:ascii="Roboto" w:hAnsi="Roboto" w:cs="JetBrains Mono"/>
+          <w:sz w:val="16"/>
+          <w:szCs w:val="16"/>
+        </w:rPr>
+        <w:t>time waiting at output</w:t>
+      </w:r>
+      <w:r>
+        <w:rPr>
+          <w:rFonts w:ascii="Roboto" w:hAnsi="Roboto" w:cs="JetBrains Mono" w:hint="eastAsia"/>
+          <w:sz w:val="16"/>
+          <w:szCs w:val="16"/>
+        </w:rPr>
+        <w:t xml:space="preserve"> </w:t>
+      </w:r>
+      <w:r>
+        <w:rPr>
+          <w:rFonts w:ascii="Roboto" w:hAnsi="Roboto" w:cs="JetBrains Mono"/>
+          <w:sz w:val="16"/>
+          <w:szCs w:val="16"/>
+        </w:rPr>
+        <w:t>link for transmission</w:t>
+      </w:r>
+      <w:r>
+        <w:rPr>
+          <w:rFonts w:ascii="Roboto" w:hAnsi="Roboto" w:cs="JetBrains Mono" w:hint="eastAsia"/>
+          <w:sz w:val="16"/>
+          <w:szCs w:val="16"/>
+        </w:rPr>
+        <w:t>)</w:t>
+      </w:r>
+      <w:r>
+        <w:rPr>
+          <w:rFonts w:ascii="Roboto" w:hAnsi="Roboto" w:cs="JetBrains Mono" w:hint="eastAsia"/>
+          <w:sz w:val="16"/>
+          <w:szCs w:val="16"/>
+        </w:rPr>
+        <w:t xml:space="preserve"> + transmission delay (</w:t>
+      </w:r>
+      <w:r>
+        <w:rPr>
+          <w:rFonts w:ascii="Roboto" w:hAnsi="Roboto" w:cs="JetBrains Mono" w:hint="eastAsia"/>
+          <w:sz w:val="16"/>
+          <w:szCs w:val="16"/>
+        </w:rPr>
+        <w:t>packet length/link bandwidth)</w:t>
+      </w:r>
+      <w:r>
+        <w:rPr>
+          <w:rFonts w:ascii="Roboto" w:hAnsi="Roboto" w:cs="JetBrains Mono" w:hint="eastAsia"/>
+          <w:sz w:val="16"/>
+          <w:szCs w:val="16"/>
+        </w:rPr>
+        <w:t xml:space="preserve"> + propagation delay (length of physical link/propagation speed in medium)</w:t>
+      </w:r>
+      <w:r>
+        <w:rPr>
+          <w:rFonts w:ascii="Roboto" w:hAnsi="Roboto" w:cs="JetBrains Mono" w:hint="eastAsia"/>
+          <w:sz w:val="16"/>
+          <w:szCs w:val="16"/>
+        </w:rPr>
+        <w:t xml:space="preserve"> </w:t>
+      </w:r>
+      <w:r>
+        <w:rPr>
+          <w:rFonts w:ascii="Roboto" w:hAnsi="Roboto" w:cs="JetBrains Mono" w:hint="eastAsia"/>
+          <w:b/>
+          <w:bCs/>
+          <w:sz w:val="16"/>
+          <w:szCs w:val="16"/>
+        </w:rPr>
+        <w:t xml:space="preserve">Throughput </w:t>
+      </w:r>
+      <w:r>
+        <w:rPr>
+          <w:rFonts w:ascii="Roboto" w:hAnsi="Roboto" w:cs="JetBrains Mono"/>
+          <w:sz w:val="16"/>
+          <w:szCs w:val="16"/>
+        </w:rPr>
+        <w:t>Rate at which data are transferred</w:t>
+      </w:r>
+      <w:r>
+        <w:rPr>
+          <w:rFonts w:ascii="Roboto" w:hAnsi="Roboto" w:cs="JetBrains Mono" w:hint="eastAsia"/>
+          <w:sz w:val="16"/>
+          <w:szCs w:val="16"/>
+        </w:rPr>
+        <w:t xml:space="preserve"> </w:t>
+      </w:r>
+      <w:r>
+        <w:rPr>
+          <w:rFonts w:ascii="Roboto" w:hAnsi="Roboto" w:cs="JetBrains Mono"/>
+          <w:sz w:val="16"/>
+          <w:szCs w:val="16"/>
+        </w:rPr>
+        <w:t>end-to-end from sending host to receiving host</w:t>
       </w:r>
     </w:p>
     <w:sectPr>

</xml_diff>